<commit_message>
actualizado marco logico (por terminar)
</commit_message>
<xml_diff>
--- a/Secciones del proyecto/Matriz marco logico.docx
+++ b/Secciones del proyecto/Matriz marco logico.docx
@@ -491,7 +491,16 @@
                 <w:szCs w:val="18"/>
                 <w:lang w:val="es-ES_tradnl"/>
               </w:rPr>
-              <w:t xml:space="preserve"> en un 99.9%  el </w:t>
+              <w:t xml:space="preserve"> en un 100</w:t>
+            </w:r>
+            <w:r>
+              <w:rPr>
+                <w:rFonts w:ascii="Arial" w:hAnsi="Arial" w:cs="Arial"/>
+                <w:sz w:val="18"/>
+                <w:szCs w:val="18"/>
+                <w:lang w:val="es-ES_tradnl"/>
+              </w:rPr>
+              <w:t xml:space="preserve">%  el </w:t>
             </w:r>
             <w:r>
               <w:rPr>
@@ -1145,14 +1154,16 @@
                 <w:rFonts w:ascii="Arial" w:hAnsi="Arial" w:cs="Arial"/>
                 <w:sz w:val="18"/>
                 <w:szCs w:val="18"/>
-                <w:lang w:val="es-VE"/>
-              </w:rPr>
-            </w:pPr>
-            <w:r>
-              <w:rPr>
-                <w:rFonts w:ascii="Arial" w:hAnsi="Arial" w:cs="Arial"/>
-                <w:sz w:val="18"/>
-                <w:szCs w:val="18"/>
+                <w:highlight w:val="yellow"/>
+                <w:lang w:val="es-VE"/>
+              </w:rPr>
+            </w:pPr>
+            <w:r>
+              <w:rPr>
+                <w:rFonts w:ascii="Arial" w:hAnsi="Arial" w:cs="Arial"/>
+                <w:sz w:val="18"/>
+                <w:szCs w:val="18"/>
+                <w:highlight w:val="yellow"/>
                 <w:lang w:val="es-VE"/>
               </w:rPr>
               <w:t xml:space="preserve">Con una </w:t>
@@ -1162,6 +1173,7 @@
                 <w:rFonts w:ascii="Arial" w:hAnsi="Arial" w:cs="Arial"/>
                 <w:sz w:val="18"/>
                 <w:szCs w:val="18"/>
+                <w:highlight w:val="yellow"/>
                 <w:lang w:val="es-VE"/>
               </w:rPr>
               <w:t>calidad</w:t>
@@ -1171,6 +1183,7 @@
                 <w:rFonts w:ascii="Arial" w:hAnsi="Arial" w:cs="Arial"/>
                 <w:sz w:val="18"/>
                 <w:szCs w:val="18"/>
+                <w:highlight w:val="yellow"/>
                 <w:lang w:val="es-VE"/>
               </w:rPr>
               <w:t xml:space="preserve"> 33%</w:t>
@@ -1180,6 +1193,7 @@
                 <w:rFonts w:ascii="Arial" w:hAnsi="Arial" w:cs="Arial"/>
                 <w:sz w:val="18"/>
                 <w:szCs w:val="18"/>
+                <w:highlight w:val="yellow"/>
                 <w:lang w:val="es-VE"/>
               </w:rPr>
               <w:t>,</w:t>
@@ -1189,6 +1203,7 @@
                 <w:rFonts w:ascii="Arial" w:hAnsi="Arial" w:cs="Arial"/>
                 <w:sz w:val="18"/>
                 <w:szCs w:val="18"/>
+                <w:highlight w:val="yellow"/>
                 <w:lang w:val="es-VE"/>
               </w:rPr>
               <w:t xml:space="preserve"> se </w:t>
@@ -1198,6 +1213,7 @@
                 <w:rFonts w:ascii="Arial" w:hAnsi="Arial" w:cs="Arial"/>
                 <w:sz w:val="18"/>
                 <w:szCs w:val="18"/>
+                <w:highlight w:val="yellow"/>
                 <w:lang w:val="es-VE"/>
               </w:rPr>
               <w:t xml:space="preserve">diagnosticaron </w:t>
@@ -1207,6 +1223,7 @@
                 <w:rFonts w:ascii="Arial" w:hAnsi="Arial" w:cs="Arial"/>
                 <w:sz w:val="18"/>
                 <w:szCs w:val="18"/>
+                <w:highlight w:val="yellow"/>
                 <w:lang w:val="es-VE"/>
               </w:rPr>
               <w:t>los conocimientos</w:t>
@@ -1216,6 +1233,7 @@
                 <w:rFonts w:ascii="Arial" w:hAnsi="Arial" w:cs="Arial"/>
                 <w:sz w:val="18"/>
                 <w:szCs w:val="18"/>
+                <w:highlight w:val="yellow"/>
                 <w:lang w:val="es-VE"/>
               </w:rPr>
               <w:t xml:space="preserve"> y necesidades</w:t>
@@ -1225,6 +1243,7 @@
                 <w:rFonts w:ascii="Arial" w:hAnsi="Arial" w:cs="Arial"/>
                 <w:sz w:val="18"/>
                 <w:szCs w:val="18"/>
+                <w:highlight w:val="yellow"/>
                 <w:lang w:val="es-VE"/>
               </w:rPr>
               <w:t xml:space="preserve">  de</w:t>
@@ -1234,6 +1253,7 @@
                 <w:rFonts w:ascii="Arial" w:hAnsi="Arial" w:cs="Arial"/>
                 <w:sz w:val="18"/>
                 <w:szCs w:val="18"/>
+                <w:highlight w:val="yellow"/>
                 <w:lang w:val="es-VE"/>
               </w:rPr>
               <w:t xml:space="preserve"> los</w:t>
@@ -1243,6 +1263,7 @@
                 <w:rFonts w:ascii="Arial" w:hAnsi="Arial" w:cs="Arial"/>
                 <w:sz w:val="18"/>
                 <w:szCs w:val="18"/>
+                <w:highlight w:val="yellow"/>
                 <w:lang w:val="es-VE"/>
               </w:rPr>
               <w:t xml:space="preserve"> 154</w:t>
@@ -1252,6 +1273,7 @@
                 <w:rFonts w:ascii="Arial" w:hAnsi="Arial" w:cs="Arial"/>
                 <w:sz w:val="18"/>
                 <w:szCs w:val="18"/>
+                <w:highlight w:val="yellow"/>
                 <w:lang w:val="es-VE"/>
               </w:rPr>
               <w:t xml:space="preserve"> miembros</w:t>
@@ -1261,6 +1283,7 @@
                 <w:rFonts w:ascii="Arial" w:hAnsi="Arial" w:cs="Arial"/>
                 <w:sz w:val="18"/>
                 <w:szCs w:val="18"/>
+                <w:highlight w:val="yellow"/>
                 <w:lang w:val="es-VE"/>
               </w:rPr>
               <w:t xml:space="preserve"> </w:t>
@@ -1270,6 +1293,7 @@
                 <w:rFonts w:ascii="Arial" w:hAnsi="Arial" w:cs="Arial"/>
                 <w:sz w:val="18"/>
                 <w:szCs w:val="18"/>
+                <w:highlight w:val="yellow"/>
                 <w:lang w:val="es-VE"/>
               </w:rPr>
               <w:t xml:space="preserve">que conforman la población </w:t>
@@ -1279,6 +1303,7 @@
                 <w:rFonts w:ascii="Arial" w:hAnsi="Arial" w:cs="Arial"/>
                 <w:sz w:val="18"/>
                 <w:szCs w:val="18"/>
+                <w:highlight w:val="yellow"/>
                 <w:lang w:val="es-VE"/>
               </w:rPr>
               <w:t>de la institución,</w:t>
@@ -1288,6 +1313,7 @@
                 <w:rFonts w:ascii="Arial" w:hAnsi="Arial" w:cs="Arial"/>
                 <w:sz w:val="18"/>
                 <w:szCs w:val="18"/>
+                <w:highlight w:val="yellow"/>
                 <w:lang w:val="es-VE"/>
               </w:rPr>
               <w:t xml:space="preserve"> </w:t>
@@ -1297,6 +1323,7 @@
                 <w:rFonts w:ascii="Arial" w:hAnsi="Arial" w:cs="Arial"/>
                 <w:sz w:val="18"/>
                 <w:szCs w:val="18"/>
+                <w:highlight w:val="yellow"/>
                 <w:lang w:val="es-VE"/>
               </w:rPr>
               <w:t>durante la f</w:t>
@@ -1306,6 +1333,7 @@
                 <w:rFonts w:ascii="Arial" w:hAnsi="Arial" w:cs="Arial"/>
                 <w:sz w:val="18"/>
                 <w:szCs w:val="18"/>
+                <w:highlight w:val="yellow"/>
                 <w:lang w:val="es-VE"/>
               </w:rPr>
               <w:t xml:space="preserve">ase </w:t>
@@ -1315,6 +1343,7 @@
                 <w:rFonts w:ascii="Arial" w:hAnsi="Arial" w:cs="Arial"/>
                 <w:sz w:val="18"/>
                 <w:szCs w:val="18"/>
+                <w:highlight w:val="yellow"/>
                 <w:lang w:val="es-VE"/>
               </w:rPr>
               <w:t>comprendida en 9</w:t>
@@ -1324,6 +1353,7 @@
                 <w:rFonts w:ascii="Arial" w:hAnsi="Arial" w:cs="Arial"/>
                 <w:sz w:val="18"/>
                 <w:szCs w:val="18"/>
+                <w:highlight w:val="yellow"/>
                 <w:lang w:val="es-VE"/>
               </w:rPr>
               <w:t xml:space="preserve"> </w:t>
@@ -1333,6 +1363,7 @@
                 <w:rFonts w:ascii="Arial" w:hAnsi="Arial" w:cs="Arial"/>
                 <w:sz w:val="18"/>
                 <w:szCs w:val="18"/>
+                <w:highlight w:val="yellow"/>
                 <w:lang w:val="es-VE"/>
               </w:rPr>
               <w:t>semanas.</w:t>
@@ -1345,14 +1376,16 @@
                 <w:rFonts w:ascii="Arial" w:hAnsi="Arial" w:cs="Arial"/>
                 <w:sz w:val="18"/>
                 <w:szCs w:val="18"/>
-                <w:lang w:val="es-VE"/>
-              </w:rPr>
-            </w:pPr>
-            <w:r>
-              <w:rPr>
-                <w:rFonts w:ascii="Arial" w:hAnsi="Arial" w:cs="Arial"/>
-                <w:sz w:val="18"/>
-                <w:szCs w:val="18"/>
+                <w:highlight w:val="yellow"/>
+                <w:lang w:val="es-VE"/>
+              </w:rPr>
+            </w:pPr>
+            <w:r>
+              <w:rPr>
+                <w:rFonts w:ascii="Arial" w:hAnsi="Arial" w:cs="Arial"/>
+                <w:sz w:val="18"/>
+                <w:szCs w:val="18"/>
+                <w:highlight w:val="yellow"/>
                 <w:lang w:val="es-VE"/>
               </w:rPr>
               <w:t xml:space="preserve">04 módulos instruccionales </w:t>
@@ -1362,6 +1395,7 @@
                 <w:rFonts w:ascii="Arial" w:hAnsi="Arial" w:cs="Arial"/>
                 <w:sz w:val="18"/>
                 <w:szCs w:val="18"/>
+                <w:highlight w:val="yellow"/>
                 <w:lang w:val="es-VE"/>
               </w:rPr>
               <w:t>se diseñaron</w:t>
@@ -1371,6 +1405,7 @@
                 <w:rFonts w:ascii="Arial" w:hAnsi="Arial" w:cs="Arial"/>
                 <w:sz w:val="18"/>
                 <w:szCs w:val="18"/>
+                <w:highlight w:val="yellow"/>
                 <w:lang w:val="es-VE"/>
               </w:rPr>
               <w:t xml:space="preserve"> en un 100% </w:t>
@@ -1380,6 +1415,7 @@
                 <w:rFonts w:ascii="Arial" w:hAnsi="Arial" w:cs="Arial"/>
                 <w:sz w:val="18"/>
                 <w:szCs w:val="18"/>
+                <w:highlight w:val="yellow"/>
                 <w:lang w:val="es-VE"/>
               </w:rPr>
               <w:t xml:space="preserve">para la ejecución de la instrucción en </w:t>
@@ -1389,6 +1425,7 @@
                 <w:rFonts w:ascii="Arial" w:hAnsi="Arial" w:cs="Arial"/>
                 <w:sz w:val="18"/>
                 <w:szCs w:val="18"/>
+                <w:highlight w:val="yellow"/>
                 <w:lang w:val="es-VE"/>
               </w:rPr>
               <w:t>un lapso de</w:t>
@@ -1398,6 +1435,7 @@
                 <w:rFonts w:ascii="Arial" w:hAnsi="Arial" w:cs="Arial"/>
                 <w:sz w:val="18"/>
                 <w:szCs w:val="18"/>
+                <w:highlight w:val="yellow"/>
                 <w:lang w:val="es-VE"/>
               </w:rPr>
               <w:t xml:space="preserve"> 11</w:t>
@@ -1407,6 +1445,7 @@
                 <w:rFonts w:ascii="Arial" w:hAnsi="Arial" w:cs="Arial"/>
                 <w:sz w:val="18"/>
                 <w:szCs w:val="18"/>
+                <w:highlight w:val="yellow"/>
                 <w:lang w:val="es-VE"/>
               </w:rPr>
               <w:t xml:space="preserve"> semanas.</w:t>
@@ -1419,14 +1458,16 @@
                 <w:rFonts w:ascii="Arial" w:hAnsi="Arial" w:cs="Arial"/>
                 <w:sz w:val="18"/>
                 <w:szCs w:val="18"/>
-                <w:lang w:val="es-VE"/>
-              </w:rPr>
-            </w:pPr>
-            <w:r>
-              <w:rPr>
-                <w:rFonts w:ascii="Arial" w:hAnsi="Arial" w:cs="Arial"/>
-                <w:sz w:val="18"/>
-                <w:szCs w:val="18"/>
+                <w:highlight w:val="yellow"/>
+                <w:lang w:val="es-VE"/>
+              </w:rPr>
+            </w:pPr>
+            <w:r>
+              <w:rPr>
+                <w:rFonts w:ascii="Arial" w:hAnsi="Arial" w:cs="Arial"/>
+                <w:sz w:val="18"/>
+                <w:szCs w:val="18"/>
+                <w:highlight w:val="yellow"/>
                 <w:lang w:val="es-VE"/>
               </w:rPr>
               <w:t>05 medios a utilizar</w:t>
@@ -1436,6 +1477,7 @@
                 <w:rFonts w:ascii="Arial" w:hAnsi="Arial" w:cs="Arial"/>
                 <w:sz w:val="18"/>
                 <w:szCs w:val="18"/>
+                <w:highlight w:val="yellow"/>
                 <w:lang w:val="es-VE"/>
               </w:rPr>
               <w:t xml:space="preserve"> en la instrucción se crearon</w:t>
@@ -1445,6 +1487,7 @@
                 <w:rFonts w:ascii="Arial" w:hAnsi="Arial" w:cs="Arial"/>
                 <w:sz w:val="18"/>
                 <w:szCs w:val="18"/>
+                <w:highlight w:val="yellow"/>
                 <w:lang w:val="es-VE"/>
               </w:rPr>
               <w:t xml:space="preserve"> en </w:t>
@@ -1454,6 +1497,7 @@
                 <w:rFonts w:ascii="Arial" w:hAnsi="Arial" w:cs="Arial"/>
                 <w:sz w:val="18"/>
                 <w:szCs w:val="18"/>
+                <w:highlight w:val="yellow"/>
                 <w:lang w:val="es-VE"/>
               </w:rPr>
               <w:t xml:space="preserve">un 100%, de acuerdo al diseño </w:t>
@@ -1463,6 +1507,7 @@
                 <w:rFonts w:ascii="Arial" w:hAnsi="Arial" w:cs="Arial"/>
                 <w:sz w:val="18"/>
                 <w:szCs w:val="18"/>
+                <w:highlight w:val="yellow"/>
                 <w:lang w:val="es-VE"/>
               </w:rPr>
               <w:t xml:space="preserve"> es</w:t>
@@ -1472,6 +1517,7 @@
                 <w:rFonts w:ascii="Arial" w:hAnsi="Arial" w:cs="Arial"/>
                 <w:sz w:val="18"/>
                 <w:szCs w:val="18"/>
+                <w:highlight w:val="yellow"/>
                 <w:lang w:val="es-VE"/>
               </w:rPr>
               <w:t>tablecido, durante un periodo</w:t>
@@ -1481,6 +1527,7 @@
                 <w:rFonts w:ascii="Arial" w:hAnsi="Arial" w:cs="Arial"/>
                 <w:sz w:val="18"/>
                 <w:szCs w:val="18"/>
+                <w:highlight w:val="yellow"/>
                 <w:lang w:val="es-VE"/>
               </w:rPr>
               <w:t xml:space="preserve"> de 9</w:t>
@@ -1490,6 +1537,7 @@
                 <w:rFonts w:ascii="Arial" w:hAnsi="Arial" w:cs="Arial"/>
                 <w:sz w:val="18"/>
                 <w:szCs w:val="18"/>
+                <w:highlight w:val="yellow"/>
                 <w:lang w:val="es-VE"/>
               </w:rPr>
               <w:t xml:space="preserve"> semanas.</w:t>
@@ -1502,14 +1550,16 @@
                 <w:rFonts w:ascii="Arial" w:hAnsi="Arial" w:cs="Arial"/>
                 <w:sz w:val="18"/>
                 <w:szCs w:val="18"/>
-                <w:lang w:val="es-VE"/>
-              </w:rPr>
-            </w:pPr>
-            <w:r>
-              <w:rPr>
-                <w:rFonts w:ascii="Arial" w:hAnsi="Arial" w:cs="Arial"/>
-                <w:sz w:val="18"/>
-                <w:szCs w:val="18"/>
+                <w:highlight w:val="yellow"/>
+                <w:lang w:val="es-VE"/>
+              </w:rPr>
+            </w:pPr>
+            <w:r>
+              <w:rPr>
+                <w:rFonts w:ascii="Arial" w:hAnsi="Arial" w:cs="Arial"/>
+                <w:sz w:val="18"/>
+                <w:szCs w:val="18"/>
+                <w:highlight w:val="yellow"/>
                 <w:lang w:val="es-VE"/>
               </w:rPr>
               <w:t>30 miembros del personal de</w:t>
@@ -1519,6 +1569,7 @@
                 <w:rFonts w:ascii="Arial" w:hAnsi="Arial" w:cs="Arial"/>
                 <w:sz w:val="18"/>
                 <w:szCs w:val="18"/>
+                <w:highlight w:val="yellow"/>
                 <w:lang w:val="es-VE"/>
               </w:rPr>
               <w:t xml:space="preserve"> la institución aprendieron</w:t>
@@ -1528,6 +1579,7 @@
                 <w:rFonts w:ascii="Arial" w:hAnsi="Arial" w:cs="Arial"/>
                 <w:sz w:val="18"/>
                 <w:szCs w:val="18"/>
+                <w:highlight w:val="yellow"/>
                 <w:lang w:val="es-VE"/>
               </w:rPr>
               <w:t xml:space="preserve"> sobre la informática y el software libre en un 80%, durante un lapso de 16 horas. Además se realiza</w:t>
@@ -1537,6 +1589,7 @@
                 <w:rFonts w:ascii="Arial" w:hAnsi="Arial" w:cs="Arial"/>
                 <w:sz w:val="18"/>
                 <w:szCs w:val="18"/>
+                <w:highlight w:val="yellow"/>
                 <w:lang w:val="es-VE"/>
               </w:rPr>
               <w:t xml:space="preserve"> mantenimiento durante un periodo16 horas a 20 equipos computarizados quedando un 90% de ellos operativos.</w:t>
@@ -1557,6 +1610,7 @@
                 <w:rFonts w:ascii="Arial" w:hAnsi="Arial" w:cs="Arial"/>
                 <w:sz w:val="18"/>
                 <w:szCs w:val="18"/>
+                <w:highlight w:val="yellow"/>
                 <w:lang w:val="es-VE"/>
               </w:rPr>
               <w:t xml:space="preserve"> </w:t>
@@ -1566,6 +1620,7 @@
                 <w:rFonts w:ascii="Arial" w:hAnsi="Arial" w:cs="Arial"/>
                 <w:sz w:val="18"/>
                 <w:szCs w:val="18"/>
+                <w:highlight w:val="yellow"/>
                 <w:lang w:val="es-VE"/>
               </w:rPr>
               <w:t>Determina</w:t>
@@ -1575,6 +1630,7 @@
                 <w:rFonts w:ascii="Arial" w:hAnsi="Arial" w:cs="Arial"/>
                 <w:sz w:val="18"/>
                 <w:szCs w:val="18"/>
+                <w:highlight w:val="yellow"/>
                 <w:lang w:val="es-VE"/>
               </w:rPr>
               <w:t>do</w:t>
@@ -1584,6 +1640,7 @@
                 <w:rFonts w:ascii="Arial" w:hAnsi="Arial" w:cs="Arial"/>
                 <w:sz w:val="18"/>
                 <w:szCs w:val="18"/>
+                <w:highlight w:val="yellow"/>
                 <w:lang w:val="es-VE"/>
               </w:rPr>
               <w:t xml:space="preserve"> </w:t>
@@ -1593,6 +1650,7 @@
                 <w:rFonts w:ascii="Arial" w:hAnsi="Arial" w:cs="Arial"/>
                 <w:sz w:val="18"/>
                 <w:szCs w:val="18"/>
+                <w:highlight w:val="yellow"/>
                 <w:lang w:val="es-VE"/>
               </w:rPr>
               <w:t xml:space="preserve">en un 90% los logros y progresos alcanzados </w:t>
@@ -1602,6 +1660,7 @@
                 <w:rFonts w:ascii="Arial" w:hAnsi="Arial" w:cs="Arial"/>
                 <w:sz w:val="18"/>
                 <w:szCs w:val="18"/>
+                <w:highlight w:val="yellow"/>
                 <w:lang w:val="es-VE"/>
               </w:rPr>
               <w:t xml:space="preserve">por los 30 participantes </w:t>
@@ -1611,6 +1670,7 @@
                 <w:rFonts w:ascii="Arial" w:hAnsi="Arial" w:cs="Arial"/>
                 <w:sz w:val="18"/>
                 <w:szCs w:val="18"/>
+                <w:highlight w:val="yellow"/>
                 <w:lang w:val="es-VE"/>
               </w:rPr>
               <w:t xml:space="preserve">tras </w:t>
@@ -1620,6 +1680,7 @@
                 <w:rFonts w:ascii="Arial" w:hAnsi="Arial" w:cs="Arial"/>
                 <w:sz w:val="18"/>
                 <w:szCs w:val="18"/>
+                <w:highlight w:val="yellow"/>
                 <w:lang w:val="es-VE"/>
               </w:rPr>
               <w:t xml:space="preserve">la realización </w:t>
@@ -1629,6 +1690,7 @@
                 <w:rFonts w:ascii="Arial" w:hAnsi="Arial" w:cs="Arial"/>
                 <w:sz w:val="18"/>
                 <w:szCs w:val="18"/>
+                <w:highlight w:val="yellow"/>
                 <w:lang w:val="es-VE"/>
               </w:rPr>
               <w:t>de la alfabetización</w:t>
@@ -1638,6 +1700,7 @@
                 <w:rFonts w:ascii="Arial" w:hAnsi="Arial" w:cs="Arial"/>
                 <w:sz w:val="18"/>
                 <w:szCs w:val="18"/>
+                <w:highlight w:val="yellow"/>
                 <w:lang w:val="es-VE"/>
               </w:rPr>
               <w:t>, en un lapso de 5 horas</w:t>
@@ -1647,9 +1710,19 @@
                 <w:rFonts w:ascii="Arial" w:hAnsi="Arial" w:cs="Arial"/>
                 <w:sz w:val="18"/>
                 <w:szCs w:val="18"/>
+                <w:highlight w:val="yellow"/>
                 <w:lang w:val="es-VE"/>
               </w:rPr>
               <w:t>.</w:t>
+            </w:r>
+            <w:r>
+              <w:rPr>
+                <w:rFonts w:ascii="Arial" w:hAnsi="Arial" w:cs="Arial"/>
+                <w:sz w:val="18"/>
+                <w:szCs w:val="18"/>
+                <w:lang w:val="es-VE"/>
+              </w:rPr>
+              <w:t xml:space="preserve"> </w:t>
             </w:r>
           </w:p>
         </w:tc>
@@ -1664,21 +1737,22 @@
                 <w:ilvl w:val="0"/>
                 <w:numId w:val="2"/>
               </w:numPr>
-              <w:rPr>
-                <w:rFonts w:ascii="Arial" w:hAnsi="Arial" w:cs="Arial"/>
-                <w:sz w:val="18"/>
-                <w:szCs w:val="18"/>
-                <w:lang w:val="es-VE"/>
-              </w:rPr>
-            </w:pPr>
-            <w:r>
-              <w:rPr>
-                <w:rFonts w:ascii="Arial" w:hAnsi="Arial" w:cs="Arial"/>
-                <w:sz w:val="18"/>
-                <w:szCs w:val="18"/>
-                <w:lang w:val="es-VE"/>
-              </w:rPr>
-              <w:t>Observación.</w:t>
+              <w:jc w:val="both"/>
+              <w:rPr>
+                <w:rFonts w:ascii="Arial" w:hAnsi="Arial" w:cs="Arial"/>
+                <w:sz w:val="18"/>
+                <w:szCs w:val="18"/>
+                <w:lang w:val="es-VE"/>
+              </w:rPr>
+            </w:pPr>
+            <w:r>
+              <w:rPr>
+                <w:rFonts w:ascii="Arial" w:hAnsi="Arial" w:cs="Arial"/>
+                <w:sz w:val="18"/>
+                <w:szCs w:val="18"/>
+                <w:lang w:val="es-VE"/>
+              </w:rPr>
+              <w:t>Entrevista  aplicada al gerente de la empresa.</w:t>
             </w:r>
           </w:p>
           <w:p>
@@ -1688,21 +1762,22 @@
                 <w:ilvl w:val="0"/>
                 <w:numId w:val="2"/>
               </w:numPr>
-              <w:rPr>
-                <w:rFonts w:ascii="Arial" w:hAnsi="Arial" w:cs="Arial"/>
-                <w:sz w:val="18"/>
-                <w:szCs w:val="18"/>
-                <w:lang w:val="es-VE"/>
-              </w:rPr>
-            </w:pPr>
-            <w:r>
-              <w:rPr>
-                <w:rFonts w:ascii="Arial" w:hAnsi="Arial" w:cs="Arial"/>
-                <w:sz w:val="18"/>
-                <w:szCs w:val="18"/>
-                <w:lang w:val="es-VE"/>
-              </w:rPr>
-              <w:t>Registro fotográfico.</w:t>
+              <w:jc w:val="both"/>
+              <w:rPr>
+                <w:rFonts w:ascii="Arial" w:hAnsi="Arial" w:cs="Arial"/>
+                <w:sz w:val="18"/>
+                <w:szCs w:val="18"/>
+                <w:lang w:val="es-VE"/>
+              </w:rPr>
+            </w:pPr>
+            <w:r>
+              <w:rPr>
+                <w:rFonts w:ascii="Arial" w:hAnsi="Arial" w:cs="Arial"/>
+                <w:sz w:val="18"/>
+                <w:szCs w:val="18"/>
+                <w:lang w:val="es-VE"/>
+              </w:rPr>
+              <w:t>Artefacto ERS (Especificación de Requerimientos del software).</w:t>
             </w:r>
           </w:p>
           <w:p>
@@ -1712,21 +1787,22 @@
                 <w:ilvl w:val="0"/>
                 <w:numId w:val="2"/>
               </w:numPr>
-              <w:rPr>
-                <w:rFonts w:ascii="Arial" w:hAnsi="Arial" w:cs="Arial"/>
-                <w:sz w:val="18"/>
-                <w:szCs w:val="18"/>
-                <w:lang w:val="es-VE"/>
-              </w:rPr>
-            </w:pPr>
-            <w:r>
-              <w:rPr>
-                <w:rFonts w:ascii="Arial" w:hAnsi="Arial" w:cs="Arial"/>
-                <w:sz w:val="18"/>
-                <w:szCs w:val="18"/>
-                <w:lang w:val="es-VE"/>
-              </w:rPr>
-              <w:t>Sondeo de opiniones.</w:t>
+              <w:jc w:val="both"/>
+              <w:rPr>
+                <w:rFonts w:ascii="Arial" w:hAnsi="Arial" w:cs="Arial"/>
+                <w:sz w:val="18"/>
+                <w:szCs w:val="18"/>
+                <w:lang w:val="es-VE"/>
+              </w:rPr>
+            </w:pPr>
+            <w:r>
+              <w:rPr>
+                <w:rFonts w:ascii="Arial" w:hAnsi="Arial" w:cs="Arial"/>
+                <w:sz w:val="18"/>
+                <w:szCs w:val="18"/>
+                <w:lang w:val="es-VE"/>
+              </w:rPr>
+              <w:t>Artefacto DAS (Documento de Arquitectura del Software).</w:t>
             </w:r>
           </w:p>
           <w:p>
@@ -1736,21 +1812,22 @@
                 <w:ilvl w:val="0"/>
                 <w:numId w:val="2"/>
               </w:numPr>
-              <w:rPr>
-                <w:rFonts w:ascii="Arial" w:hAnsi="Arial" w:cs="Arial"/>
-                <w:sz w:val="18"/>
-                <w:szCs w:val="18"/>
-                <w:lang w:val="es-VE"/>
-              </w:rPr>
-            </w:pPr>
-            <w:r>
-              <w:rPr>
-                <w:rFonts w:ascii="Arial" w:hAnsi="Arial" w:cs="Arial"/>
-                <w:sz w:val="18"/>
-                <w:szCs w:val="18"/>
-                <w:lang w:val="es-VE"/>
-              </w:rPr>
-              <w:t>Test.</w:t>
+              <w:jc w:val="both"/>
+              <w:rPr>
+                <w:rFonts w:ascii="Arial" w:hAnsi="Arial" w:cs="Arial"/>
+                <w:sz w:val="18"/>
+                <w:szCs w:val="18"/>
+                <w:lang w:val="es-VE"/>
+              </w:rPr>
+            </w:pPr>
+            <w:r>
+              <w:rPr>
+                <w:rFonts w:ascii="Arial" w:hAnsi="Arial" w:cs="Arial"/>
+                <w:sz w:val="18"/>
+                <w:szCs w:val="18"/>
+                <w:lang w:val="es-VE"/>
+              </w:rPr>
+              <w:t>Versión Funcional del sistema.</w:t>
             </w:r>
           </w:p>
           <w:p>
@@ -1760,46 +1837,35 @@
                 <w:ilvl w:val="0"/>
                 <w:numId w:val="2"/>
               </w:numPr>
-              <w:rPr>
-                <w:rFonts w:ascii="Arial" w:hAnsi="Arial" w:cs="Arial"/>
-                <w:sz w:val="18"/>
-                <w:szCs w:val="18"/>
-                <w:lang w:val="es-VE"/>
-              </w:rPr>
-            </w:pPr>
-            <w:r>
-              <w:rPr>
-                <w:rFonts w:ascii="Arial" w:hAnsi="Arial" w:cs="Arial"/>
-                <w:sz w:val="18"/>
-                <w:szCs w:val="18"/>
-                <w:lang w:val="es-VE"/>
-              </w:rPr>
-              <w:t>Informes.</w:t>
+              <w:jc w:val="both"/>
+              <w:rPr>
+                <w:rFonts w:ascii="Arial" w:hAnsi="Arial" w:cs="Arial"/>
+                <w:sz w:val="18"/>
+                <w:szCs w:val="18"/>
+                <w:lang w:val="es-VE"/>
+              </w:rPr>
+            </w:pPr>
+            <w:r>
+              <w:rPr>
+                <w:rFonts w:ascii="Arial" w:hAnsi="Arial" w:cs="Arial"/>
+                <w:sz w:val="18"/>
+                <w:szCs w:val="18"/>
+                <w:lang w:val="es-VE"/>
+              </w:rPr>
+              <w:t>Reporte de implantación firmado y sellado por la institución.</w:t>
             </w:r>
           </w:p>
           <w:p>
             <w:pPr>
               <w:pStyle w:val="Prrafodelista"/>
-              <w:numPr>
-                <w:ilvl w:val="0"/>
-                <w:numId w:val="2"/>
-              </w:numPr>
-              <w:rPr>
-                <w:rFonts w:ascii="Arial" w:hAnsi="Arial" w:cs="Arial"/>
-                <w:sz w:val="18"/>
-                <w:szCs w:val="18"/>
-                <w:lang w:val="es-VE"/>
-              </w:rPr>
-            </w:pPr>
-            <w:r>
-              <w:rPr>
-                <w:rFonts w:ascii="Arial" w:hAnsi="Arial" w:cs="Arial"/>
-                <w:sz w:val="18"/>
-                <w:szCs w:val="18"/>
-                <w:lang w:val="es-VE"/>
-              </w:rPr>
-              <w:t>Registros de control.</w:t>
-            </w:r>
+              <w:ind w:left="360"/>
+              <w:rPr>
+                <w:rFonts w:ascii="Arial" w:hAnsi="Arial" w:cs="Arial"/>
+                <w:sz w:val="18"/>
+                <w:szCs w:val="18"/>
+                <w:lang w:val="es-VE"/>
+              </w:rPr>
+            </w:pPr>
           </w:p>
         </w:tc>
         <w:tc>
@@ -1824,65 +1890,6 @@
                 <w:lang w:val="es-VE"/>
               </w:rPr>
             </w:pPr>
-            <w:r>
-              <w:rPr>
-                <w:rFonts w:ascii="Arial" w:hAnsi="Arial" w:cs="Arial"/>
-                <w:sz w:val="18"/>
-                <w:szCs w:val="18"/>
-                <w:lang w:val="es-VE"/>
-              </w:rPr>
-              <w:t>Inasistencia de los participantes al curso de alfabetización.</w:t>
-            </w:r>
-          </w:p>
-          <w:p>
-            <w:pPr>
-              <w:pStyle w:val="Prrafodelista"/>
-              <w:numPr>
-                <w:ilvl w:val="0"/>
-                <w:numId w:val="2"/>
-              </w:numPr>
-              <w:jc w:val="both"/>
-              <w:rPr>
-                <w:rFonts w:ascii="Arial" w:hAnsi="Arial" w:cs="Arial"/>
-                <w:sz w:val="18"/>
-                <w:szCs w:val="18"/>
-                <w:lang w:val="es-VE"/>
-              </w:rPr>
-            </w:pPr>
-            <w:r>
-              <w:rPr>
-                <w:rFonts w:ascii="Arial" w:hAnsi="Arial" w:cs="Arial"/>
-                <w:sz w:val="18"/>
-                <w:szCs w:val="18"/>
-                <w:lang w:val="es-VE"/>
-              </w:rPr>
-              <w:t>Rechazo de la solicitud al CGP para el uso de sus instalaciones.</w:t>
-            </w:r>
-          </w:p>
-          <w:p>
-            <w:pPr>
-              <w:pStyle w:val="Prrafodelista"/>
-              <w:numPr>
-                <w:ilvl w:val="0"/>
-                <w:numId w:val="2"/>
-              </w:numPr>
-              <w:jc w:val="both"/>
-              <w:rPr>
-                <w:rFonts w:ascii="Arial" w:hAnsi="Arial" w:cs="Arial"/>
-                <w:sz w:val="18"/>
-                <w:szCs w:val="18"/>
-                <w:lang w:val="es-VE"/>
-              </w:rPr>
-            </w:pPr>
-            <w:r>
-              <w:rPr>
-                <w:rFonts w:ascii="Arial" w:hAnsi="Arial" w:cs="Arial"/>
-                <w:sz w:val="18"/>
-                <w:szCs w:val="18"/>
-                <w:lang w:val="es-VE"/>
-              </w:rPr>
-              <w:t>Indecisión a traer sus equipos a la jornada de mantenimiento.</w:t>
-            </w:r>
           </w:p>
         </w:tc>
       </w:tr>
@@ -2677,7 +2684,96 @@
                 <w:szCs w:val="18"/>
                 <w:lang w:val="es-VE"/>
               </w:rPr>
-              <w:t>E1, E2. Gastos 0bs.</w:t>
+              <w:t>E1, E2. Sin gastos</w:t>
+            </w:r>
+            <w:r>
+              <w:rPr>
+                <w:rFonts w:ascii="Arial" w:hAnsi="Arial" w:cs="Arial"/>
+                <w:sz w:val="18"/>
+                <w:szCs w:val="18"/>
+                <w:lang w:val="es-VE"/>
+              </w:rPr>
+              <w:t>.</w:t>
+            </w:r>
+          </w:p>
+          <w:p>
+            <w:pPr>
+              <w:jc w:val="both"/>
+              <w:rPr>
+                <w:rFonts w:ascii="Arial" w:hAnsi="Arial" w:cs="Arial"/>
+                <w:sz w:val="18"/>
+                <w:szCs w:val="18"/>
+                <w:lang w:val="es-VE"/>
+              </w:rPr>
+            </w:pPr>
+            <w:r>
+              <w:rPr>
+                <w:rFonts w:ascii="Arial" w:hAnsi="Arial" w:cs="Arial"/>
+                <w:sz w:val="18"/>
+                <w:szCs w:val="18"/>
+                <w:lang w:val="es-VE"/>
+              </w:rPr>
+              <w:t>F1, Gastos en herramientas 12.000bs, gastos en pasajes 1.200bs, gastos en repuestos 84.000bs.</w:t>
+            </w:r>
+          </w:p>
+          <w:p>
+            <w:pPr>
+              <w:jc w:val="both"/>
+              <w:rPr>
+                <w:rFonts w:ascii="Arial" w:hAnsi="Arial" w:cs="Arial"/>
+                <w:sz w:val="18"/>
+                <w:szCs w:val="18"/>
+                <w:lang w:val="es-VE"/>
+              </w:rPr>
+            </w:pPr>
+            <w:r>
+              <w:rPr>
+                <w:rFonts w:ascii="Arial" w:hAnsi="Arial" w:cs="Arial"/>
+                <w:sz w:val="18"/>
+                <w:szCs w:val="18"/>
+                <w:lang w:val="es-VE"/>
+              </w:rPr>
+              <w:t xml:space="preserve">F2, F3. Gastos en pasaje 1.200bs, gastos en servicios de </w:t>
+            </w:r>
+            <w:proofErr w:type="spellStart"/>
+            <w:r>
+              <w:rPr>
+                <w:rFonts w:ascii="Arial" w:hAnsi="Arial" w:cs="Arial"/>
+                <w:sz w:val="18"/>
+                <w:szCs w:val="18"/>
+                <w:lang w:val="es-VE"/>
+              </w:rPr>
+              <w:t>hosting</w:t>
+            </w:r>
+            <w:proofErr w:type="spellEnd"/>
+            <w:r>
+              <w:rPr>
+                <w:rFonts w:ascii="Arial" w:hAnsi="Arial" w:cs="Arial"/>
+                <w:sz w:val="18"/>
+                <w:szCs w:val="18"/>
+                <w:lang w:val="es-VE"/>
+              </w:rPr>
+              <w:t xml:space="preserve"> 9.000bs.</w:t>
+            </w:r>
+          </w:p>
+          <w:p>
+            <w:pPr>
+              <w:jc w:val="both"/>
+              <w:rPr>
+                <w:rFonts w:ascii="Arial" w:hAnsi="Arial" w:cs="Arial"/>
+                <w:sz w:val="18"/>
+                <w:szCs w:val="18"/>
+                <w:lang w:val="es-VE"/>
+              </w:rPr>
+            </w:pPr>
+            <w:r>
+              <w:rPr>
+                <w:rFonts w:ascii="Arial" w:hAnsi="Arial" w:cs="Arial"/>
+                <w:sz w:val="18"/>
+                <w:szCs w:val="18"/>
+                <w:lang w:val="es-VE"/>
+              </w:rPr>
+              <w:t>G1. Gastos en pasaje 1.200bs, gasto en papelería 1.000bs.</w:t>
             </w:r>
           </w:p>
           <w:p>
@@ -2701,212 +2797,187 @@
           </w:tcPr>
           <w:p>
             <w:pPr>
-              <w:rPr>
-                <w:rFonts w:ascii="Arial" w:hAnsi="Arial" w:cs="Arial"/>
-                <w:sz w:val="18"/>
-                <w:szCs w:val="18"/>
-                <w:lang w:val="es-VE"/>
-              </w:rPr>
-            </w:pPr>
-            <w:r>
-              <w:rPr>
-                <w:rFonts w:ascii="Arial" w:hAnsi="Arial" w:cs="Arial"/>
-                <w:sz w:val="18"/>
-                <w:szCs w:val="18"/>
-                <w:lang w:val="es-VE"/>
-              </w:rPr>
-              <w:t xml:space="preserve">En la actividad </w:t>
-            </w:r>
-            <w:r>
-              <w:rPr>
-                <w:rFonts w:ascii="Arial" w:hAnsi="Arial" w:cs="Arial"/>
-                <w:sz w:val="18"/>
-                <w:szCs w:val="18"/>
-                <w:lang w:val="es-VE"/>
-              </w:rPr>
-              <w:t>“</w:t>
-            </w:r>
-            <w:r>
-              <w:rPr>
-                <w:rFonts w:ascii="Arial" w:hAnsi="Arial" w:cs="Arial"/>
-                <w:sz w:val="18"/>
-                <w:szCs w:val="18"/>
-                <w:lang w:val="es-VE"/>
-              </w:rPr>
-              <w:t>A</w:t>
-            </w:r>
-            <w:r>
-              <w:rPr>
-                <w:rFonts w:ascii="Arial" w:hAnsi="Arial" w:cs="Arial"/>
-                <w:sz w:val="18"/>
-                <w:szCs w:val="18"/>
-                <w:lang w:val="es-VE"/>
-              </w:rPr>
-              <w:t>”</w:t>
-            </w:r>
-            <w:r>
-              <w:rPr>
-                <w:rFonts w:ascii="Arial" w:hAnsi="Arial" w:cs="Arial"/>
-                <w:sz w:val="18"/>
-                <w:szCs w:val="18"/>
-                <w:lang w:val="es-VE"/>
-              </w:rPr>
-              <w:t xml:space="preserve"> se calculo un coste total de 3.900bs.</w:t>
-            </w:r>
-          </w:p>
-          <w:p>
-            <w:pPr>
-              <w:rPr>
-                <w:rFonts w:ascii="Arial" w:hAnsi="Arial" w:cs="Arial"/>
-                <w:sz w:val="18"/>
-                <w:szCs w:val="18"/>
-                <w:lang w:val="es-VE"/>
-              </w:rPr>
-            </w:pPr>
-            <w:r>
-              <w:rPr>
-                <w:rFonts w:ascii="Arial" w:hAnsi="Arial" w:cs="Arial"/>
-                <w:sz w:val="18"/>
-                <w:szCs w:val="18"/>
-                <w:lang w:val="es-VE"/>
-              </w:rPr>
-              <w:t>En la actividad “B”</w:t>
-            </w:r>
-            <w:r>
-              <w:rPr>
-                <w:rFonts w:ascii="Arial" w:hAnsi="Arial" w:cs="Arial"/>
-                <w:sz w:val="18"/>
-                <w:szCs w:val="18"/>
-                <w:lang w:val="es-VE"/>
-              </w:rPr>
-              <w:t xml:space="preserve"> </w:t>
-            </w:r>
-            <w:r>
-              <w:rPr>
-                <w:rFonts w:ascii="Arial" w:hAnsi="Arial" w:cs="Arial"/>
-                <w:sz w:val="18"/>
-                <w:szCs w:val="18"/>
-                <w:lang w:val="es-VE"/>
-              </w:rPr>
-              <w:t>se calculo un coste total de 5.8</w:t>
-            </w:r>
-            <w:r>
-              <w:rPr>
-                <w:rFonts w:ascii="Arial" w:hAnsi="Arial" w:cs="Arial"/>
-                <w:sz w:val="18"/>
-                <w:szCs w:val="18"/>
-                <w:lang w:val="es-VE"/>
-              </w:rPr>
-              <w:t>00bs.</w:t>
-            </w:r>
-          </w:p>
-          <w:p>
-            <w:pPr>
-              <w:rPr>
-                <w:rFonts w:ascii="Arial" w:hAnsi="Arial" w:cs="Arial"/>
-                <w:sz w:val="18"/>
-                <w:szCs w:val="18"/>
-                <w:lang w:val="es-VE"/>
-              </w:rPr>
-            </w:pPr>
-            <w:r>
-              <w:rPr>
-                <w:rFonts w:ascii="Arial" w:hAnsi="Arial" w:cs="Arial"/>
-                <w:sz w:val="18"/>
-                <w:szCs w:val="18"/>
-                <w:lang w:val="es-VE"/>
-              </w:rPr>
-              <w:t>En la actividad “C”</w:t>
-            </w:r>
-            <w:r>
-              <w:rPr>
-                <w:rFonts w:ascii="Arial" w:hAnsi="Arial" w:cs="Arial"/>
-                <w:sz w:val="18"/>
-                <w:szCs w:val="18"/>
-                <w:lang w:val="es-VE"/>
-              </w:rPr>
-              <w:t xml:space="preserve"> </w:t>
-            </w:r>
-            <w:r>
-              <w:rPr>
-                <w:rFonts w:ascii="Arial" w:hAnsi="Arial" w:cs="Arial"/>
-                <w:sz w:val="18"/>
-                <w:szCs w:val="18"/>
-                <w:lang w:val="es-VE"/>
-              </w:rPr>
-              <w:t>se calculo un coste total de 1.5</w:t>
-            </w:r>
-            <w:r>
-              <w:rPr>
-                <w:rFonts w:ascii="Arial" w:hAnsi="Arial" w:cs="Arial"/>
-                <w:sz w:val="18"/>
-                <w:szCs w:val="18"/>
-                <w:lang w:val="es-VE"/>
-              </w:rPr>
-              <w:t>00bs.</w:t>
-            </w:r>
-          </w:p>
-          <w:p>
-            <w:pPr>
-              <w:rPr>
-                <w:rFonts w:ascii="Arial" w:hAnsi="Arial" w:cs="Arial"/>
-                <w:sz w:val="18"/>
-                <w:szCs w:val="18"/>
-                <w:lang w:val="es-VE"/>
-              </w:rPr>
-            </w:pPr>
-            <w:r>
-              <w:rPr>
-                <w:rFonts w:ascii="Arial" w:hAnsi="Arial" w:cs="Arial"/>
-                <w:sz w:val="18"/>
-                <w:szCs w:val="18"/>
-                <w:lang w:val="es-VE"/>
-              </w:rPr>
-              <w:t>En la actividad “D”</w:t>
-            </w:r>
-            <w:r>
-              <w:rPr>
-                <w:rFonts w:ascii="Arial" w:hAnsi="Arial" w:cs="Arial"/>
-                <w:sz w:val="18"/>
-                <w:szCs w:val="18"/>
-                <w:lang w:val="es-VE"/>
-              </w:rPr>
-              <w:t xml:space="preserve"> </w:t>
-            </w:r>
-            <w:r>
-              <w:rPr>
-                <w:rFonts w:ascii="Arial" w:hAnsi="Arial" w:cs="Arial"/>
-                <w:sz w:val="18"/>
-                <w:szCs w:val="18"/>
-                <w:lang w:val="es-VE"/>
-              </w:rPr>
-              <w:t>se calculo un coste total de 5</w:t>
-            </w:r>
-            <w:r>
-              <w:rPr>
-                <w:rFonts w:ascii="Arial" w:hAnsi="Arial" w:cs="Arial"/>
-                <w:sz w:val="18"/>
-                <w:szCs w:val="18"/>
-                <w:lang w:val="es-VE"/>
-              </w:rPr>
-              <w:t>00bs.</w:t>
-            </w:r>
-          </w:p>
-          <w:p>
-            <w:pPr>
-              <w:rPr>
-                <w:rFonts w:ascii="Arial" w:hAnsi="Arial" w:cs="Arial"/>
-                <w:sz w:val="18"/>
-                <w:szCs w:val="18"/>
-                <w:lang w:val="es-VE"/>
-              </w:rPr>
-            </w:pPr>
-            <w:r>
-              <w:rPr>
-                <w:rFonts w:ascii="Arial" w:hAnsi="Arial" w:cs="Arial"/>
-                <w:sz w:val="18"/>
-                <w:szCs w:val="18"/>
-                <w:lang w:val="es-VE"/>
+              <w:pStyle w:val="Prrafodelista"/>
+              <w:numPr>
+                <w:ilvl w:val="0"/>
+                <w:numId w:val="9"/>
+              </w:numPr>
+              <w:jc w:val="both"/>
+              <w:rPr>
+                <w:rFonts w:ascii="Arial" w:hAnsi="Arial" w:cs="Arial"/>
+                <w:sz w:val="18"/>
+                <w:szCs w:val="18"/>
+              </w:rPr>
+            </w:pPr>
+            <w:r>
+              <w:rPr>
+                <w:rFonts w:ascii="Arial" w:hAnsi="Arial" w:cs="Arial"/>
+                <w:sz w:val="18"/>
+                <w:szCs w:val="18"/>
+              </w:rPr>
+              <w:t xml:space="preserve">En la actividad “A” se calculo </w:t>
+            </w:r>
+            <w:proofErr w:type="gramStart"/>
+            <w:r>
+              <w:rPr>
+                <w:rFonts w:ascii="Arial" w:hAnsi="Arial" w:cs="Arial"/>
+                <w:sz w:val="18"/>
+                <w:szCs w:val="18"/>
+              </w:rPr>
+              <w:t>un</w:t>
+            </w:r>
+            <w:proofErr w:type="gramEnd"/>
+            <w:r>
+              <w:rPr>
+                <w:rFonts w:ascii="Arial" w:hAnsi="Arial" w:cs="Arial"/>
+                <w:sz w:val="18"/>
+                <w:szCs w:val="18"/>
+              </w:rPr>
+              <w:t xml:space="preserve"> coste total de 3.900bs.</w:t>
+            </w:r>
+          </w:p>
+          <w:p>
+            <w:pPr>
+              <w:pStyle w:val="Prrafodelista"/>
+              <w:numPr>
+                <w:ilvl w:val="0"/>
+                <w:numId w:val="9"/>
+              </w:numPr>
+              <w:jc w:val="both"/>
+              <w:rPr>
+                <w:rFonts w:ascii="Arial" w:hAnsi="Arial" w:cs="Arial"/>
+                <w:sz w:val="18"/>
+                <w:szCs w:val="18"/>
+              </w:rPr>
+            </w:pPr>
+            <w:r>
+              <w:rPr>
+                <w:rFonts w:ascii="Arial" w:hAnsi="Arial" w:cs="Arial"/>
+                <w:sz w:val="18"/>
+                <w:szCs w:val="18"/>
+              </w:rPr>
+              <w:t xml:space="preserve">En la actividad “B” se calculo </w:t>
+            </w:r>
+            <w:proofErr w:type="gramStart"/>
+            <w:r>
+              <w:rPr>
+                <w:rFonts w:ascii="Arial" w:hAnsi="Arial" w:cs="Arial"/>
+                <w:sz w:val="18"/>
+                <w:szCs w:val="18"/>
+              </w:rPr>
+              <w:t>un</w:t>
+            </w:r>
+            <w:proofErr w:type="gramEnd"/>
+            <w:r>
+              <w:rPr>
+                <w:rFonts w:ascii="Arial" w:hAnsi="Arial" w:cs="Arial"/>
+                <w:sz w:val="18"/>
+                <w:szCs w:val="18"/>
+              </w:rPr>
+              <w:t xml:space="preserve"> coste total de 5.800bs.</w:t>
+            </w:r>
+          </w:p>
+          <w:p>
+            <w:pPr>
+              <w:pStyle w:val="Prrafodelista"/>
+              <w:numPr>
+                <w:ilvl w:val="0"/>
+                <w:numId w:val="9"/>
+              </w:numPr>
+              <w:jc w:val="both"/>
+              <w:rPr>
+                <w:rFonts w:ascii="Arial" w:hAnsi="Arial" w:cs="Arial"/>
+                <w:sz w:val="18"/>
+                <w:szCs w:val="18"/>
+              </w:rPr>
+            </w:pPr>
+            <w:r>
+              <w:rPr>
+                <w:rFonts w:ascii="Arial" w:hAnsi="Arial" w:cs="Arial"/>
+                <w:sz w:val="18"/>
+                <w:szCs w:val="18"/>
+              </w:rPr>
+              <w:t xml:space="preserve">En la actividad “C” se calculo </w:t>
+            </w:r>
+            <w:proofErr w:type="gramStart"/>
+            <w:r>
+              <w:rPr>
+                <w:rFonts w:ascii="Arial" w:hAnsi="Arial" w:cs="Arial"/>
+                <w:sz w:val="18"/>
+                <w:szCs w:val="18"/>
+              </w:rPr>
+              <w:t>un</w:t>
+            </w:r>
+            <w:proofErr w:type="gramEnd"/>
+            <w:r>
+              <w:rPr>
+                <w:rFonts w:ascii="Arial" w:hAnsi="Arial" w:cs="Arial"/>
+                <w:sz w:val="18"/>
+                <w:szCs w:val="18"/>
+              </w:rPr>
+              <w:t xml:space="preserve"> coste total de 1.500bs.</w:t>
+            </w:r>
+          </w:p>
+          <w:p>
+            <w:pPr>
+              <w:pStyle w:val="Prrafodelista"/>
+              <w:numPr>
+                <w:ilvl w:val="0"/>
+                <w:numId w:val="9"/>
+              </w:numPr>
+              <w:jc w:val="both"/>
+              <w:rPr>
+                <w:rFonts w:ascii="Arial" w:hAnsi="Arial" w:cs="Arial"/>
+                <w:sz w:val="18"/>
+                <w:szCs w:val="18"/>
+              </w:rPr>
+            </w:pPr>
+            <w:r>
+              <w:rPr>
+                <w:rFonts w:ascii="Arial" w:hAnsi="Arial" w:cs="Arial"/>
+                <w:sz w:val="18"/>
+                <w:szCs w:val="18"/>
+              </w:rPr>
+              <w:t xml:space="preserve">En la actividad “D” se calculo </w:t>
+            </w:r>
+            <w:proofErr w:type="gramStart"/>
+            <w:r>
+              <w:rPr>
+                <w:rFonts w:ascii="Arial" w:hAnsi="Arial" w:cs="Arial"/>
+                <w:sz w:val="18"/>
+                <w:szCs w:val="18"/>
+              </w:rPr>
+              <w:t>un</w:t>
+            </w:r>
+            <w:proofErr w:type="gramEnd"/>
+            <w:r>
+              <w:rPr>
+                <w:rFonts w:ascii="Arial" w:hAnsi="Arial" w:cs="Arial"/>
+                <w:sz w:val="18"/>
+                <w:szCs w:val="18"/>
+              </w:rPr>
+              <w:t xml:space="preserve"> coste total de 500bs.</w:t>
+            </w:r>
+          </w:p>
+          <w:p>
+            <w:pPr>
+              <w:pStyle w:val="Prrafodelista"/>
+              <w:numPr>
+                <w:ilvl w:val="0"/>
+                <w:numId w:val="9"/>
+              </w:numPr>
+              <w:jc w:val="both"/>
+              <w:rPr>
+                <w:rFonts w:ascii="Arial" w:hAnsi="Arial" w:cs="Arial"/>
+                <w:sz w:val="18"/>
+                <w:szCs w:val="18"/>
+              </w:rPr>
+            </w:pPr>
+            <w:r>
+              <w:rPr>
+                <w:rFonts w:ascii="Arial" w:hAnsi="Arial" w:cs="Arial"/>
+                <w:sz w:val="18"/>
+                <w:szCs w:val="18"/>
               </w:rPr>
               <w:t>En la actividad “E”</w:t>
             </w:r>
@@ -2915,38 +2986,146 @@
                 <w:rFonts w:ascii="Arial" w:hAnsi="Arial" w:cs="Arial"/>
                 <w:sz w:val="18"/>
                 <w:szCs w:val="18"/>
-                <w:lang w:val="es-VE"/>
-              </w:rPr>
-              <w:t xml:space="preserve"> </w:t>
-            </w:r>
-            <w:r>
-              <w:rPr>
-                <w:rFonts w:ascii="Arial" w:hAnsi="Arial" w:cs="Arial"/>
-                <w:sz w:val="18"/>
-                <w:szCs w:val="18"/>
-                <w:lang w:val="es-VE"/>
-              </w:rPr>
-              <w:t>se calculo un coste total de 5</w:t>
-            </w:r>
-            <w:r>
-              <w:rPr>
-                <w:rFonts w:ascii="Arial" w:hAnsi="Arial" w:cs="Arial"/>
-                <w:sz w:val="18"/>
-                <w:szCs w:val="18"/>
-                <w:lang w:val="es-VE"/>
-              </w:rPr>
-              <w:t>00bs.</w:t>
-            </w:r>
-          </w:p>
-          <w:p>
-            <w:pPr>
-              <w:rPr>
-                <w:rFonts w:ascii="Arial" w:hAnsi="Arial" w:cs="Arial"/>
-                <w:sz w:val="18"/>
-                <w:szCs w:val="18"/>
-                <w:lang w:val="es-VE"/>
-              </w:rPr>
-            </w:pPr>
+              </w:rPr>
+              <w:t xml:space="preserve"> no se tuvo ningún gasto</w:t>
+            </w:r>
+            <w:r>
+              <w:rPr>
+                <w:rFonts w:ascii="Arial" w:hAnsi="Arial" w:cs="Arial"/>
+                <w:sz w:val="18"/>
+                <w:szCs w:val="18"/>
+              </w:rPr>
+              <w:t>.</w:t>
+            </w:r>
+          </w:p>
+          <w:p>
+            <w:pPr>
+              <w:pStyle w:val="Prrafodelista"/>
+              <w:numPr>
+                <w:ilvl w:val="0"/>
+                <w:numId w:val="9"/>
+              </w:numPr>
+              <w:jc w:val="both"/>
+              <w:rPr>
+                <w:rFonts w:ascii="Arial" w:hAnsi="Arial" w:cs="Arial"/>
+                <w:sz w:val="18"/>
+                <w:szCs w:val="18"/>
+              </w:rPr>
+            </w:pPr>
+            <w:r>
+              <w:rPr>
+                <w:rFonts w:ascii="Arial" w:hAnsi="Arial" w:cs="Arial"/>
+                <w:sz w:val="18"/>
+                <w:szCs w:val="18"/>
+              </w:rPr>
+              <w:t>En la actividad “f”</w:t>
+            </w:r>
+            <w:r>
+              <w:rPr>
+                <w:rFonts w:ascii="Arial" w:hAnsi="Arial" w:cs="Arial"/>
+                <w:sz w:val="18"/>
+                <w:szCs w:val="18"/>
+              </w:rPr>
+              <w:t xml:space="preserve"> se calculo </w:t>
+            </w:r>
+            <w:proofErr w:type="gramStart"/>
+            <w:r>
+              <w:rPr>
+                <w:rFonts w:ascii="Arial" w:hAnsi="Arial" w:cs="Arial"/>
+                <w:sz w:val="18"/>
+                <w:szCs w:val="18"/>
+              </w:rPr>
+              <w:t>un</w:t>
+            </w:r>
+            <w:proofErr w:type="gramEnd"/>
+            <w:r>
+              <w:rPr>
+                <w:rFonts w:ascii="Arial" w:hAnsi="Arial" w:cs="Arial"/>
+                <w:sz w:val="18"/>
+                <w:szCs w:val="18"/>
+              </w:rPr>
+              <w:t xml:space="preserve"> coste total de 107</w:t>
+            </w:r>
+            <w:r>
+              <w:rPr>
+                <w:rFonts w:ascii="Arial" w:hAnsi="Arial" w:cs="Arial"/>
+                <w:sz w:val="18"/>
+                <w:szCs w:val="18"/>
+              </w:rPr>
+              <w:t>.400bs.</w:t>
+            </w:r>
+          </w:p>
+          <w:p>
+            <w:pPr>
+              <w:pStyle w:val="Prrafodelista"/>
+              <w:numPr>
+                <w:ilvl w:val="0"/>
+                <w:numId w:val="9"/>
+              </w:numPr>
+              <w:jc w:val="both"/>
+              <w:rPr>
+                <w:rFonts w:ascii="Arial" w:hAnsi="Arial" w:cs="Arial"/>
+                <w:sz w:val="18"/>
+                <w:szCs w:val="18"/>
+              </w:rPr>
+            </w:pPr>
+            <w:r>
+              <w:rPr>
+                <w:rFonts w:ascii="Arial" w:hAnsi="Arial" w:cs="Arial"/>
+                <w:sz w:val="18"/>
+                <w:szCs w:val="18"/>
+              </w:rPr>
+              <w:t xml:space="preserve">En la actividad “g” se calculo </w:t>
+            </w:r>
+            <w:proofErr w:type="gramStart"/>
+            <w:r>
+              <w:rPr>
+                <w:rFonts w:ascii="Arial" w:hAnsi="Arial" w:cs="Arial"/>
+                <w:sz w:val="18"/>
+                <w:szCs w:val="18"/>
+              </w:rPr>
+              <w:t>un</w:t>
+            </w:r>
+            <w:proofErr w:type="gramEnd"/>
+            <w:r>
+              <w:rPr>
+                <w:rFonts w:ascii="Arial" w:hAnsi="Arial" w:cs="Arial"/>
+                <w:sz w:val="18"/>
+                <w:szCs w:val="18"/>
+              </w:rPr>
+              <w:t xml:space="preserve"> coste total de 2.200bs.</w:t>
+            </w:r>
+          </w:p>
+          <w:p>
+            <w:pPr>
+              <w:pStyle w:val="Prrafodelista"/>
+              <w:numPr>
+                <w:ilvl w:val="0"/>
+                <w:numId w:val="9"/>
+              </w:numPr>
+              <w:jc w:val="both"/>
+              <w:rPr>
+                <w:rFonts w:ascii="Arial" w:hAnsi="Arial" w:cs="Arial"/>
+                <w:sz w:val="18"/>
+                <w:szCs w:val="18"/>
+              </w:rPr>
+            </w:pPr>
+            <w:r>
+              <w:rPr>
+                <w:rFonts w:ascii="Arial" w:hAnsi="Arial" w:cs="Arial"/>
+                <w:sz w:val="18"/>
+                <w:szCs w:val="18"/>
+              </w:rPr>
+              <w:t>La sumatoria de todos los recursos que se utilizaron en las actividades fue de 121.300bs</w:t>
+            </w:r>
+            <w:r>
+              <w:rPr>
+                <w:rFonts w:ascii="Arial" w:hAnsi="Arial" w:cs="Arial"/>
+                <w:sz w:val="18"/>
+                <w:szCs w:val="18"/>
+              </w:rPr>
+              <w:t>.</w:t>
+            </w:r>
           </w:p>
         </w:tc>
         <w:tc>
@@ -2979,7 +3158,7 @@
                 <w:szCs w:val="18"/>
                 <w:lang w:val="es-VE"/>
               </w:rPr>
-              <w:t>Indisposición de los fondos monetarios necesarios para la adquisición y alquiler de los materiales.</w:t>
+              <w:t>Indisposición de los fondos monetarios necesarios para la adquisición de los materiales.</w:t>
             </w:r>
           </w:p>
           <w:p>
@@ -3029,19 +3208,8 @@
                 <w:szCs w:val="18"/>
                 <w:lang w:val="es-VE"/>
               </w:rPr>
-              <w:t>Rechazo de la solicitud al departamento de informática para la prestación de los componentes del computador del laboratorio.</w:t>
-            </w:r>
-          </w:p>
-          <w:p>
-            <w:pPr>
-              <w:jc w:val="both"/>
-              <w:rPr>
-                <w:rFonts w:ascii="Arial" w:hAnsi="Arial" w:cs="Arial"/>
-                <w:sz w:val="18"/>
-                <w:szCs w:val="18"/>
-                <w:lang w:val="es-VE"/>
-              </w:rPr>
-            </w:pPr>
+              <w:t>Insuficiencia de tiempo para la realización de todas las actividades previstas.</w:t>
+            </w:r>
           </w:p>
         </w:tc>
       </w:tr>
@@ -3089,7 +3257,7 @@
         <v:path o:extrusionok="f" gradientshapeok="t" o:connecttype="rect"/>
         <o:lock v:ext="edit" aspectratio="t"/>
       </v:shapetype>
-      <v:shape id="_x0000_i1065" type="#_x0000_t75" style="width:11.25pt;height:11.25pt" o:bullet="t">
+      <v:shape id="_x0000_i1040" type="#_x0000_t75" style="width:11.25pt;height:11.25pt" o:bullet="t">
         <v:imagedata r:id="rId1" o:title="mso3091"/>
       </v:shape>
     </w:pict>
@@ -3209,6 +3377,120 @@
     </w:lvl>
   </w:abstractNum>
   <w:abstractNum w:abstractNumId="1">
+    <w:nsid w:val="1BCD2D23"/>
+    <w:multiLevelType w:val="hybridMultilevel"/>
+    <w:tmpl w:val="A21A4008"/>
+    <w:lvl w:ilvl="0" w:tplc="200A0007">
+      <w:start w:val="1"/>
+      <w:numFmt w:val="bullet"/>
+      <w:lvlText w:val=""/>
+      <w:lvlPicBulletId w:val="0"/>
+      <w:lvlJc w:val="left"/>
+      <w:pPr>
+        <w:ind w:left="720" w:hanging="360"/>
+      </w:pPr>
+      <w:rPr>
+        <w:rFonts w:ascii="Symbol" w:hAnsi="Symbol" w:hint="default"/>
+      </w:rPr>
+    </w:lvl>
+    <w:lvl w:ilvl="1" w:tplc="200A0003" w:tentative="1">
+      <w:start w:val="1"/>
+      <w:numFmt w:val="bullet"/>
+      <w:lvlText w:val="o"/>
+      <w:lvlJc w:val="left"/>
+      <w:pPr>
+        <w:ind w:left="1440" w:hanging="360"/>
+      </w:pPr>
+      <w:rPr>
+        <w:rFonts w:ascii="Courier New" w:hAnsi="Courier New" w:cs="Courier New" w:hint="default"/>
+      </w:rPr>
+    </w:lvl>
+    <w:lvl w:ilvl="2" w:tplc="200A0005" w:tentative="1">
+      <w:start w:val="1"/>
+      <w:numFmt w:val="bullet"/>
+      <w:lvlText w:val=""/>
+      <w:lvlJc w:val="left"/>
+      <w:pPr>
+        <w:ind w:left="2160" w:hanging="360"/>
+      </w:pPr>
+      <w:rPr>
+        <w:rFonts w:ascii="Wingdings" w:hAnsi="Wingdings" w:hint="default"/>
+      </w:rPr>
+    </w:lvl>
+    <w:lvl w:ilvl="3" w:tplc="200A0001" w:tentative="1">
+      <w:start w:val="1"/>
+      <w:numFmt w:val="bullet"/>
+      <w:lvlText w:val=""/>
+      <w:lvlJc w:val="left"/>
+      <w:pPr>
+        <w:ind w:left="2880" w:hanging="360"/>
+      </w:pPr>
+      <w:rPr>
+        <w:rFonts w:ascii="Symbol" w:hAnsi="Symbol" w:hint="default"/>
+      </w:rPr>
+    </w:lvl>
+    <w:lvl w:ilvl="4" w:tplc="200A0003" w:tentative="1">
+      <w:start w:val="1"/>
+      <w:numFmt w:val="bullet"/>
+      <w:lvlText w:val="o"/>
+      <w:lvlJc w:val="left"/>
+      <w:pPr>
+        <w:ind w:left="3600" w:hanging="360"/>
+      </w:pPr>
+      <w:rPr>
+        <w:rFonts w:ascii="Courier New" w:hAnsi="Courier New" w:cs="Courier New" w:hint="default"/>
+      </w:rPr>
+    </w:lvl>
+    <w:lvl w:ilvl="5" w:tplc="200A0005" w:tentative="1">
+      <w:start w:val="1"/>
+      <w:numFmt w:val="bullet"/>
+      <w:lvlText w:val=""/>
+      <w:lvlJc w:val="left"/>
+      <w:pPr>
+        <w:ind w:left="4320" w:hanging="360"/>
+      </w:pPr>
+      <w:rPr>
+        <w:rFonts w:ascii="Wingdings" w:hAnsi="Wingdings" w:hint="default"/>
+      </w:rPr>
+    </w:lvl>
+    <w:lvl w:ilvl="6" w:tplc="200A0001" w:tentative="1">
+      <w:start w:val="1"/>
+      <w:numFmt w:val="bullet"/>
+      <w:lvlText w:val=""/>
+      <w:lvlJc w:val="left"/>
+      <w:pPr>
+        <w:ind w:left="5040" w:hanging="360"/>
+      </w:pPr>
+      <w:rPr>
+        <w:rFonts w:ascii="Symbol" w:hAnsi="Symbol" w:hint="default"/>
+      </w:rPr>
+    </w:lvl>
+    <w:lvl w:ilvl="7" w:tplc="200A0003" w:tentative="1">
+      <w:start w:val="1"/>
+      <w:numFmt w:val="bullet"/>
+      <w:lvlText w:val="o"/>
+      <w:lvlJc w:val="left"/>
+      <w:pPr>
+        <w:ind w:left="5760" w:hanging="360"/>
+      </w:pPr>
+      <w:rPr>
+        <w:rFonts w:ascii="Courier New" w:hAnsi="Courier New" w:cs="Courier New" w:hint="default"/>
+      </w:rPr>
+    </w:lvl>
+    <w:lvl w:ilvl="8" w:tplc="200A0005" w:tentative="1">
+      <w:start w:val="1"/>
+      <w:numFmt w:val="bullet"/>
+      <w:lvlText w:val=""/>
+      <w:lvlJc w:val="left"/>
+      <w:pPr>
+        <w:ind w:left="6480" w:hanging="360"/>
+      </w:pPr>
+      <w:rPr>
+        <w:rFonts w:ascii="Wingdings" w:hAnsi="Wingdings" w:hint="default"/>
+      </w:rPr>
+    </w:lvl>
+  </w:abstractNum>
+  <w:abstractNum w:abstractNumId="2">
     <w:nsid w:val="1F2F0BF6"/>
     <w:multiLevelType w:val="hybridMultilevel"/>
     <w:tmpl w:val="0BBA5106"/>
@@ -3322,7 +3604,7 @@
       </w:rPr>
     </w:lvl>
   </w:abstractNum>
-  <w:abstractNum w:abstractNumId="2">
+  <w:abstractNum w:abstractNumId="3">
     <w:nsid w:val="28364C2F"/>
     <w:multiLevelType w:val="hybridMultilevel"/>
     <w:tmpl w:val="78387F82"/>
@@ -3436,7 +3718,7 @@
       </w:rPr>
     </w:lvl>
   </w:abstractNum>
-  <w:abstractNum w:abstractNumId="3">
+  <w:abstractNum w:abstractNumId="4">
     <w:nsid w:val="3F0F5806"/>
     <w:multiLevelType w:val="hybridMultilevel"/>
     <w:tmpl w:val="344E0D72"/>
@@ -3549,7 +3831,7 @@
       </w:rPr>
     </w:lvl>
   </w:abstractNum>
-  <w:abstractNum w:abstractNumId="4">
+  <w:abstractNum w:abstractNumId="5">
     <w:nsid w:val="40F37BE7"/>
     <w:multiLevelType w:val="hybridMultilevel"/>
     <w:tmpl w:val="C78A91DC"/>
@@ -3663,7 +3945,7 @@
       </w:rPr>
     </w:lvl>
   </w:abstractNum>
-  <w:abstractNum w:abstractNumId="5">
+  <w:abstractNum w:abstractNumId="6">
     <w:nsid w:val="4E9D204D"/>
     <w:multiLevelType w:val="hybridMultilevel"/>
     <w:tmpl w:val="56F8FA74"/>
@@ -3752,7 +4034,7 @@
       </w:pPr>
     </w:lvl>
   </w:abstractNum>
-  <w:abstractNum w:abstractNumId="6">
+  <w:abstractNum w:abstractNumId="7">
     <w:nsid w:val="62BD4277"/>
     <w:multiLevelType w:val="hybridMultilevel"/>
     <w:tmpl w:val="263AECDE"/>
@@ -3841,7 +4123,7 @@
       </w:pPr>
     </w:lvl>
   </w:abstractNum>
-  <w:abstractNum w:abstractNumId="7">
+  <w:abstractNum w:abstractNumId="8">
     <w:nsid w:val="7245005A"/>
     <w:multiLevelType w:val="hybridMultilevel"/>
     <w:tmpl w:val="69787876"/>
@@ -3956,28 +4238,31 @@
     </w:lvl>
   </w:abstractNum>
   <w:num w:numId="1">
-    <w:abstractNumId w:val="2"/>
+    <w:abstractNumId w:val="3"/>
   </w:num>
   <w:num w:numId="2">
     <w:abstractNumId w:val="0"/>
   </w:num>
   <w:num w:numId="3">
+    <w:abstractNumId w:val="8"/>
+  </w:num>
+  <w:num w:numId="4">
+    <w:abstractNumId w:val="4"/>
+  </w:num>
+  <w:num w:numId="5">
+    <w:abstractNumId w:val="2"/>
+  </w:num>
+  <w:num w:numId="6">
+    <w:abstractNumId w:val="5"/>
+  </w:num>
+  <w:num w:numId="7">
+    <w:abstractNumId w:val="6"/>
+  </w:num>
+  <w:num w:numId="8">
     <w:abstractNumId w:val="7"/>
   </w:num>
-  <w:num w:numId="4">
-    <w:abstractNumId w:val="3"/>
-  </w:num>
-  <w:num w:numId="5">
+  <w:num w:numId="9">
     <w:abstractNumId w:val="1"/>
-  </w:num>
-  <w:num w:numId="6">
-    <w:abstractNumId w:val="4"/>
-  </w:num>
-  <w:num w:numId="7">
-    <w:abstractNumId w:val="5"/>
-  </w:num>
-  <w:num w:numId="8">
-    <w:abstractNumId w:val="6"/>
   </w:num>
 </w:numbering>
 </file>

</xml_diff>